<commit_message>
Modificacion arquitectura de sw y hw
</commit_message>
<xml_diff>
--- a/Documentación/Cuarta Entrega/Arquitectura de Software y Hardware.docx
+++ b/Documentación/Cuarta Entrega/Arquitectura de Software y Hardware.docx
@@ -3118,187 +3118,387 @@
         </w:rPr>
         <w:t xml:space="preserve"> los sensores, al módulo de comunicación.</w:t>
       </w:r>
+    </w:p>
+    <w:p>
+      <w:pPr>
+        <w:rPr>
+          <w:rFonts w:cstheme="minorHAnsi"/>
+          <w:sz w:val="24"/>
+          <w:szCs w:val="24"/>
+          <w:lang w:val="es-ES"/>
+        </w:rPr>
+      </w:pPr>
+      <w:r>
+        <w:rPr>
+          <w:rFonts w:cstheme="minorHAnsi"/>
+          <w:sz w:val="24"/>
+          <w:szCs w:val="24"/>
+          <w:lang w:val="es-ES"/>
+        </w:rPr>
+        <w:t xml:space="preserve">El </w:t>
+      </w:r>
+      <w:r>
+        <w:rPr>
+          <w:rFonts w:cstheme="minorHAnsi"/>
+          <w:sz w:val="24"/>
+          <w:szCs w:val="24"/>
+          <w:lang w:val="es-ES"/>
+        </w:rPr>
+        <w:t xml:space="preserve">módulo de </w:t>
+      </w:r>
+      <w:r>
+        <w:rPr>
+          <w:rFonts w:cstheme="minorHAnsi"/>
+          <w:sz w:val="24"/>
+          <w:szCs w:val="24"/>
+          <w:lang w:val="es-ES"/>
+        </w:rPr>
+        <w:t>comunicación</w:t>
+      </w:r>
+      <w:r>
+        <w:rPr>
+          <w:rFonts w:cstheme="minorHAnsi"/>
+          <w:sz w:val="24"/>
+          <w:szCs w:val="24"/>
+          <w:lang w:val="es-ES"/>
+        </w:rPr>
+        <w:t xml:space="preserve"> facilita la transferencia de datos a la red, </w:t>
+      </w:r>
+      <w:r>
+        <w:rPr>
+          <w:rFonts w:cstheme="minorHAnsi"/>
+          <w:sz w:val="24"/>
+          <w:szCs w:val="24"/>
+          <w:lang w:val="es-ES"/>
+        </w:rPr>
+        <w:t xml:space="preserve">provee la pila del protocolo </w:t>
+      </w:r>
+      <w:proofErr w:type="spellStart"/>
+      <w:r>
+        <w:rPr>
+          <w:rFonts w:cstheme="minorHAnsi"/>
+          <w:sz w:val="24"/>
+          <w:szCs w:val="24"/>
+          <w:lang w:val="es-ES"/>
+        </w:rPr>
+        <w:t>tcp</w:t>
+      </w:r>
+      <w:proofErr w:type="spellEnd"/>
+      <w:r>
+        <w:rPr>
+          <w:rFonts w:cstheme="minorHAnsi"/>
+          <w:sz w:val="24"/>
+          <w:szCs w:val="24"/>
+          <w:lang w:val="es-ES"/>
+        </w:rPr>
+        <w:t>/ip,</w:t>
+      </w:r>
+      <w:r>
+        <w:rPr>
+          <w:rFonts w:cstheme="minorHAnsi"/>
+          <w:sz w:val="24"/>
+          <w:szCs w:val="24"/>
+          <w:lang w:val="es-ES"/>
+        </w:rPr>
+        <w:t xml:space="preserve"> y un lenguaje de intercambio que facilita la transferencia de datos.</w:t>
+      </w:r>
+    </w:p>
+    <w:p>
+      <w:pPr>
+        <w:rPr>
+          <w:rFonts w:cstheme="minorHAnsi"/>
+          <w:sz w:val="24"/>
+          <w:szCs w:val="24"/>
+          <w:lang w:val="es-ES"/>
+        </w:rPr>
+      </w:pPr>
+      <w:r>
+        <w:rPr>
+          <w:rFonts w:cstheme="minorHAnsi"/>
+          <w:sz w:val="24"/>
+          <w:szCs w:val="24"/>
+          <w:lang w:val="es-ES"/>
+        </w:rPr>
+        <w:t xml:space="preserve">Capa </w:t>
+      </w:r>
+      <w:r>
+        <w:rPr>
+          <w:rFonts w:cstheme="minorHAnsi"/>
+          <w:sz w:val="24"/>
+          <w:szCs w:val="24"/>
+          <w:lang w:val="es-ES"/>
+        </w:rPr>
+        <w:t>de acceso a datos</w:t>
+      </w:r>
+      <w:r>
+        <w:rPr>
+          <w:rFonts w:cstheme="minorHAnsi"/>
+          <w:sz w:val="24"/>
+          <w:szCs w:val="24"/>
+          <w:lang w:val="es-ES"/>
+        </w:rPr>
+        <w:t xml:space="preserve">, </w:t>
+      </w:r>
+      <w:r>
+        <w:rPr>
+          <w:rFonts w:cstheme="minorHAnsi"/>
+          <w:sz w:val="24"/>
+          <w:szCs w:val="24"/>
+          <w:lang w:val="es-ES"/>
+        </w:rPr>
+        <w:t>que es la encargada de establecer la comunicación entre los d</w:t>
+      </w:r>
+      <w:r>
+        <w:rPr>
+          <w:rFonts w:cstheme="minorHAnsi"/>
+          <w:sz w:val="24"/>
+          <w:szCs w:val="24"/>
+          <w:lang w:val="es-ES"/>
+        </w:rPr>
+        <w:t xml:space="preserve">iferentes </w:t>
+      </w:r>
+      <w:r>
+        <w:rPr>
+          <w:rFonts w:cstheme="minorHAnsi"/>
+          <w:sz w:val="24"/>
+          <w:szCs w:val="24"/>
+          <w:lang w:val="es-ES"/>
+        </w:rPr>
+        <w:t>dispositivos</w:t>
+      </w:r>
+      <w:r>
+        <w:rPr>
+          <w:rFonts w:cstheme="minorHAnsi"/>
+          <w:sz w:val="24"/>
+          <w:szCs w:val="24"/>
+          <w:lang w:val="es-ES"/>
+        </w:rPr>
+        <w:t xml:space="preserve"> y el Servidor We</w:t>
+      </w:r>
+      <w:r>
+        <w:rPr>
+          <w:rFonts w:cstheme="minorHAnsi"/>
+          <w:sz w:val="24"/>
+          <w:szCs w:val="24"/>
+          <w:lang w:val="es-ES"/>
+        </w:rPr>
+        <w:t>b</w:t>
+      </w:r>
+      <w:r>
+        <w:rPr>
+          <w:rFonts w:cstheme="minorHAnsi"/>
+          <w:sz w:val="24"/>
+          <w:szCs w:val="24"/>
+          <w:lang w:val="es-ES"/>
+        </w:rPr>
+        <w:t>. Según el dispositivo del que se trate, la misma varía entre ethernet,</w:t>
+      </w:r>
+      <w:r>
+        <w:rPr>
+          <w:rFonts w:cstheme="minorHAnsi"/>
+          <w:sz w:val="24"/>
+          <w:szCs w:val="24"/>
+          <w:lang w:val="es-ES"/>
+        </w:rPr>
+        <w:t xml:space="preserve"> </w:t>
+      </w:r>
+      <w:r>
+        <w:rPr>
+          <w:rFonts w:cstheme="minorHAnsi"/>
+          <w:sz w:val="24"/>
+          <w:szCs w:val="24"/>
+          <w:lang w:val="es-ES"/>
+        </w:rPr>
+        <w:t xml:space="preserve">conexión </w:t>
+      </w:r>
+      <w:r>
+        <w:rPr>
+          <w:rFonts w:cstheme="minorHAnsi"/>
+          <w:sz w:val="24"/>
+          <w:szCs w:val="24"/>
+          <w:lang w:val="es-ES"/>
+        </w:rPr>
+        <w:t>WI-FI 2.4Ghz</w:t>
+      </w:r>
+      <w:r>
+        <w:rPr>
+          <w:rFonts w:cstheme="minorHAnsi"/>
+          <w:sz w:val="24"/>
+          <w:szCs w:val="24"/>
+          <w:lang w:val="es-ES"/>
+        </w:rPr>
+        <w:t xml:space="preserve"> o </w:t>
+      </w:r>
+      <w:r>
+        <w:rPr>
+          <w:rFonts w:cstheme="minorHAnsi"/>
+          <w:sz w:val="24"/>
+          <w:szCs w:val="24"/>
+          <w:lang w:val="es-ES"/>
+        </w:rPr>
+        <w:t>una</w:t>
+      </w:r>
+      <w:r>
+        <w:rPr>
+          <w:rFonts w:cstheme="minorHAnsi"/>
+          <w:sz w:val="24"/>
+          <w:szCs w:val="24"/>
+          <w:lang w:val="es-ES"/>
+        </w:rPr>
+        <w:t xml:space="preserve"> conexión 3G</w:t>
+      </w:r>
+      <w:r>
+        <w:rPr>
+          <w:rFonts w:cstheme="minorHAnsi"/>
+          <w:sz w:val="24"/>
+          <w:szCs w:val="24"/>
+          <w:lang w:val="es-ES"/>
+        </w:rPr>
+        <w:t xml:space="preserve">. </w:t>
+      </w:r>
+    </w:p>
+    <w:p>
+      <w:pPr>
+        <w:rPr>
+          <w:rFonts w:cstheme="minorHAnsi"/>
+          <w:sz w:val="24"/>
+          <w:szCs w:val="24"/>
+          <w:lang w:val="es-ES"/>
+        </w:rPr>
+      </w:pPr>
+      <w:r>
+        <w:rPr>
+          <w:rFonts w:cstheme="minorHAnsi"/>
+          <w:sz w:val="24"/>
+          <w:szCs w:val="24"/>
+          <w:lang w:val="es-ES"/>
+        </w:rPr>
+        <w:t>El servidor web consta</w:t>
+      </w:r>
+      <w:r>
+        <w:rPr>
+          <w:rFonts w:cstheme="minorHAnsi"/>
+          <w:sz w:val="24"/>
+          <w:szCs w:val="24"/>
+          <w:lang w:val="es-ES"/>
+        </w:rPr>
+        <w:t xml:space="preserve"> de un sistema diseñado en varias capas, como se comentó anteriormente en los patrones que fueron seleccionados, donde la primera capa es un servidor API REST que permite que los clientes móviles le realicen las peticiones, y delega la tarea a las siguientes capas para realizar el registro en la Base de Datos Relacional, donde se almacenan los eventos recibidos.</w:t>
+      </w:r>
+    </w:p>
+    <w:p>
+      <w:pPr>
+        <w:rPr>
+          <w:rFonts w:cstheme="minorHAnsi"/>
+          <w:sz w:val="24"/>
+          <w:szCs w:val="24"/>
+          <w:lang w:val="es-ES"/>
+        </w:rPr>
+      </w:pPr>
+      <w:r>
+        <w:rPr>
+          <w:rFonts w:cstheme="minorHAnsi"/>
+          <w:sz w:val="24"/>
+          <w:szCs w:val="24"/>
+          <w:lang w:val="es-ES"/>
+        </w:rPr>
+        <w:lastRenderedPageBreak/>
+        <w:t>En el nivel cliente</w:t>
+      </w:r>
+      <w:r>
+        <w:rPr>
+          <w:rFonts w:cstheme="minorHAnsi"/>
+          <w:sz w:val="24"/>
+          <w:szCs w:val="24"/>
+          <w:lang w:val="es-ES"/>
+        </w:rPr>
+        <w:t>,</w:t>
+      </w:r>
+      <w:r>
+        <w:rPr>
+          <w:rFonts w:cstheme="minorHAnsi"/>
+          <w:sz w:val="24"/>
+          <w:szCs w:val="24"/>
+          <w:lang w:val="es-ES"/>
+        </w:rPr>
+        <w:t xml:space="preserve"> se encuentran los clientes </w:t>
+      </w:r>
+      <w:proofErr w:type="spellStart"/>
+      <w:r>
+        <w:rPr>
+          <w:rFonts w:cstheme="minorHAnsi"/>
+          <w:sz w:val="24"/>
+          <w:szCs w:val="24"/>
+          <w:lang w:val="es-ES"/>
+        </w:rPr>
+        <w:t>front-end</w:t>
+      </w:r>
+      <w:proofErr w:type="spellEnd"/>
+      <w:r>
+        <w:rPr>
+          <w:rFonts w:cstheme="minorHAnsi"/>
+          <w:sz w:val="24"/>
+          <w:szCs w:val="24"/>
+          <w:lang w:val="es-ES"/>
+        </w:rPr>
+        <w:t xml:space="preserve">, dispositivos </w:t>
+      </w:r>
+      <w:proofErr w:type="spellStart"/>
+      <w:r>
+        <w:rPr>
+          <w:rFonts w:cstheme="minorHAnsi"/>
+          <w:sz w:val="24"/>
+          <w:szCs w:val="24"/>
+          <w:lang w:val="es-ES"/>
+        </w:rPr>
+        <w:t>mobile</w:t>
+      </w:r>
+      <w:proofErr w:type="spellEnd"/>
+      <w:r>
+        <w:rPr>
+          <w:rFonts w:cstheme="minorHAnsi"/>
+          <w:sz w:val="24"/>
+          <w:szCs w:val="24"/>
+          <w:lang w:val="es-ES"/>
+        </w:rPr>
+        <w:t>,</w:t>
+      </w:r>
+      <w:r>
+        <w:rPr>
+          <w:rFonts w:cstheme="minorHAnsi"/>
+          <w:sz w:val="24"/>
+          <w:szCs w:val="24"/>
+          <w:lang w:val="es-ES"/>
+        </w:rPr>
+        <w:t xml:space="preserve"> que se comunican con el servidor</w:t>
+      </w:r>
+      <w:r>
+        <w:rPr>
+          <w:rFonts w:cstheme="minorHAnsi"/>
+          <w:sz w:val="24"/>
+          <w:szCs w:val="24"/>
+          <w:lang w:val="es-ES"/>
+        </w:rPr>
+        <w:t>,</w:t>
+      </w:r>
+      <w:r>
+        <w:rPr>
+          <w:rFonts w:cstheme="minorHAnsi"/>
+          <w:sz w:val="24"/>
+          <w:szCs w:val="24"/>
+          <w:lang w:val="es-ES"/>
+        </w:rPr>
+        <w:t xml:space="preserve"> mostrando </w:t>
+      </w:r>
       <w:bookmarkStart w:id="0" w:name="_GoBack"/>
       <w:bookmarkEnd w:id="0"/>
-    </w:p>
-    <w:p>
-      <w:pPr>
-        <w:rPr>
-          <w:rFonts w:cstheme="minorHAnsi"/>
-          <w:sz w:val="24"/>
-          <w:szCs w:val="24"/>
-          <w:lang w:val="es-ES"/>
-        </w:rPr>
-      </w:pPr>
-      <w:r>
-        <w:rPr>
-          <w:rFonts w:cstheme="minorHAnsi"/>
-          <w:sz w:val="24"/>
-          <w:szCs w:val="24"/>
-          <w:lang w:val="es-ES"/>
-        </w:rPr>
-        <w:t xml:space="preserve">Capa </w:t>
-      </w:r>
-      <w:r>
-        <w:rPr>
-          <w:rFonts w:cstheme="minorHAnsi"/>
-          <w:sz w:val="24"/>
-          <w:szCs w:val="24"/>
-          <w:lang w:val="es-ES"/>
-        </w:rPr>
-        <w:t>de acceso a datos</w:t>
-      </w:r>
-      <w:r>
-        <w:rPr>
-          <w:rFonts w:cstheme="minorHAnsi"/>
-          <w:sz w:val="24"/>
-          <w:szCs w:val="24"/>
-          <w:lang w:val="es-ES"/>
-        </w:rPr>
-        <w:t xml:space="preserve">, </w:t>
-      </w:r>
-      <w:r>
-        <w:rPr>
-          <w:rFonts w:cstheme="minorHAnsi"/>
-          <w:sz w:val="24"/>
-          <w:szCs w:val="24"/>
-          <w:lang w:val="es-ES"/>
-        </w:rPr>
-        <w:t xml:space="preserve">que es la encargada de establecer la comunicación entre los datos que fueron </w:t>
-      </w:r>
-      <w:proofErr w:type="spellStart"/>
-      <w:r>
-        <w:rPr>
-          <w:rFonts w:cstheme="minorHAnsi"/>
-          <w:sz w:val="24"/>
-          <w:szCs w:val="24"/>
-          <w:lang w:val="es-ES"/>
-        </w:rPr>
-        <w:t>sensados</w:t>
-      </w:r>
-      <w:proofErr w:type="spellEnd"/>
-      <w:r>
-        <w:rPr>
-          <w:rFonts w:cstheme="minorHAnsi"/>
-          <w:sz w:val="24"/>
-          <w:szCs w:val="24"/>
-          <w:lang w:val="es-ES"/>
-        </w:rPr>
-        <w:t xml:space="preserve"> y el Servidor Web de la siguiente capa. El gadget cuenta con un módulo de conexión que facilita la transferencia de datos a la red, un protocolo de comunicaciones y un lenguaje de intercambio que facilita la transferencia de datos.</w:t>
-      </w:r>
-    </w:p>
-    <w:p>
-      <w:pPr>
-        <w:rPr>
-          <w:rFonts w:cstheme="minorHAnsi"/>
-          <w:sz w:val="24"/>
-          <w:szCs w:val="24"/>
-          <w:lang w:val="es-ES"/>
-        </w:rPr>
-      </w:pPr>
-      <w:r>
-        <w:rPr>
-          <w:rFonts w:cstheme="minorHAnsi"/>
-          <w:sz w:val="24"/>
-          <w:szCs w:val="24"/>
-          <w:lang w:val="es-ES"/>
-        </w:rPr>
-        <w:t>Capa de transporte, se encarga de interconectar las mediciones recibidas por el servidor web con el resto de los dispositivos que quieran acceder a los datos a través de Internet. Consta de un sistema diseñado en varias capas, como se comentó anteriormente en los patrones que fueron seleccionados, donde la primera capa es un servidor API REST que permite que los clientes móviles le realicen las peticiones, y delega la tarea a las siguientes capas para realizar el registro en la Base de Datos Relacional, donde se almacenan los eventos recibidos.</w:t>
-      </w:r>
-    </w:p>
-    <w:p>
-      <w:pPr>
-        <w:rPr>
-          <w:rFonts w:cstheme="minorHAnsi"/>
-          <w:sz w:val="24"/>
-          <w:szCs w:val="24"/>
-          <w:lang w:val="es-ES"/>
-        </w:rPr>
-      </w:pPr>
-      <w:r>
-        <w:rPr>
-          <w:rFonts w:cstheme="minorHAnsi"/>
-          <w:sz w:val="24"/>
-          <w:szCs w:val="24"/>
-          <w:lang w:val="es-ES"/>
-        </w:rPr>
-        <w:lastRenderedPageBreak/>
-        <w:t xml:space="preserve">Capa de </w:t>
-      </w:r>
-      <w:r>
-        <w:rPr>
-          <w:rFonts w:cstheme="minorHAnsi"/>
-          <w:sz w:val="24"/>
-          <w:szCs w:val="24"/>
-          <w:lang w:val="es-ES"/>
-        </w:rPr>
-        <w:t>acceso a datos</w:t>
-      </w:r>
-      <w:r>
-        <w:rPr>
-          <w:rFonts w:cstheme="minorHAnsi"/>
-          <w:sz w:val="24"/>
-          <w:szCs w:val="24"/>
-          <w:lang w:val="es-ES"/>
-        </w:rPr>
-        <w:t>, queda explicito que los clientes pueden obtener la información a través de internet, ya sea por una conexión wifi o a partir de una conexión 3G.</w:t>
-      </w:r>
-    </w:p>
-    <w:p>
-      <w:pPr>
-        <w:rPr>
-          <w:rFonts w:cstheme="minorHAnsi"/>
-          <w:sz w:val="24"/>
-          <w:szCs w:val="24"/>
-          <w:lang w:val="es-ES"/>
-        </w:rPr>
-      </w:pPr>
-      <w:r>
-        <w:rPr>
-          <w:rFonts w:cstheme="minorHAnsi"/>
-          <w:sz w:val="24"/>
-          <w:szCs w:val="24"/>
-          <w:lang w:val="es-ES"/>
-        </w:rPr>
-        <w:t>Capa de aplicación</w:t>
-      </w:r>
-      <w:r>
-        <w:rPr>
-          <w:rFonts w:cstheme="minorHAnsi"/>
-          <w:sz w:val="24"/>
-          <w:szCs w:val="24"/>
-          <w:lang w:val="es-ES"/>
-        </w:rPr>
-        <w:t>,</w:t>
-      </w:r>
-      <w:r>
-        <w:rPr>
-          <w:rFonts w:cstheme="minorHAnsi"/>
-          <w:sz w:val="24"/>
-          <w:szCs w:val="24"/>
-          <w:lang w:val="es-ES"/>
-        </w:rPr>
-        <w:t xml:space="preserve"> en esta capa se encuentran los clientes </w:t>
-      </w:r>
-      <w:proofErr w:type="spellStart"/>
-      <w:r>
-        <w:rPr>
-          <w:rFonts w:cstheme="minorHAnsi"/>
-          <w:sz w:val="24"/>
-          <w:szCs w:val="24"/>
-          <w:lang w:val="es-ES"/>
-        </w:rPr>
-        <w:t>front-end</w:t>
-      </w:r>
-      <w:proofErr w:type="spellEnd"/>
-      <w:r>
-        <w:rPr>
-          <w:rFonts w:cstheme="minorHAnsi"/>
-          <w:sz w:val="24"/>
-          <w:szCs w:val="24"/>
-          <w:lang w:val="es-ES"/>
-        </w:rPr>
-        <w:t xml:space="preserve"> que se comunican con el servidor de la capa de transporte, mostrando así, de manera cómoda para los usuarios, los resultados que se obtienen de las solicitudes realizadas al servidor. Permitiéndoles recibir alertas de notificaciones, avisos o reclamos que ocurran en el hogar o edificio.</w:t>
+      <w:r>
+        <w:rPr>
+          <w:rFonts w:cstheme="minorHAnsi"/>
+          <w:sz w:val="24"/>
+          <w:szCs w:val="24"/>
+          <w:lang w:val="es-ES"/>
+        </w:rPr>
+        <w:t>de manera cómoda para los usuarios, los resultados que se obtienen de las solicitudes realizadas al servidor. Permitiéndoles recibir alertas de notificaciones, avisos o reclamos que ocurran en el hogar o edificio.</w:t>
       </w:r>
     </w:p>
     <w:p>
@@ -4739,9 +4939,12 @@
           <w:shd w:val="clear" w:color="auto" w:fill="FFFFFF"/>
           <w:lang w:val="es-ES"/>
         </w:rPr>
-        <w:t xml:space="preserve">Existen otras placas de diferentes fabricantes que, aunque incorporan diferentes modelos de microcontroladores, son comparables y ofrecen una funcionalidad más o menos similar a la de las placas Arduino. Todas ellas también vienen acompañadas de </w:t>
-      </w:r>
-      <w:r>
+        <w:t>Existen otras placas de diferentes fabricantes que, aunque incorporan diferentes modelos de microcontroladores, son comparables y ofrecen una funcionalidad más o menos similar a la de las placas Arduino. Todas ellas también vienen acompañadas de un entorno de desarrollo agradable y cómodo y de un lenguaje de programación sencillo y completo.</w:t>
+      </w:r>
+    </w:p>
+    <w:p>
+      <w:pPr>
+        <w:jc w:val="center"/>
         <w:rPr>
           <w:rFonts w:cstheme="minorHAnsi"/>
           <w:color w:val="000000"/>
@@ -4750,26 +4953,12 @@
           <w:shd w:val="clear" w:color="auto" w:fill="FFFFFF"/>
           <w:lang w:val="es-ES"/>
         </w:rPr>
+      </w:pPr>
+      <w:r>
+        <w:rPr>
+          <w:noProof/>
+        </w:rPr>
         <w:lastRenderedPageBreak/>
-        <w:t>un entorno de desarrollo agradable y cómodo y de un lenguaje de programación sencillo y completo.</w:t>
-      </w:r>
-    </w:p>
-    <w:p>
-      <w:pPr>
-        <w:jc w:val="center"/>
-        <w:rPr>
-          <w:rFonts w:cstheme="minorHAnsi"/>
-          <w:color w:val="000000"/>
-          <w:sz w:val="24"/>
-          <w:szCs w:val="24"/>
-          <w:shd w:val="clear" w:color="auto" w:fill="FFFFFF"/>
-          <w:lang w:val="es-ES"/>
-        </w:rPr>
-      </w:pPr>
-      <w:r>
-        <w:rPr>
-          <w:noProof/>
-        </w:rPr>
         <w:drawing>
           <wp:inline distT="0" distB="0" distL="0" distR="0" wp14:anchorId="7BAC71A6" wp14:editId="2190F6E0">
             <wp:extent cx="1657350" cy="1657350"/>

</xml_diff>